<commit_message>
[2022-11-17 강수지] readme 수정, 진행사항 추가 !
</commit_message>
<xml_diff>
--- a/07조_해피하우스 프로젝트_강수지_조민수.docx
+++ b/07조_해피하우스 프로젝트_강수지_조민수.docx
@@ -10,15 +10,27 @@
         <w:rPr>
           <w:rFonts w:hint="eastAsia"/>
         </w:rPr>
-        <w:t>조 해피하우스 프로젝트</w:t>
-      </w:r>
-    </w:p>
-    <w:p>
-      <w:pPr>
-        <w:rPr>
-          <w:rFonts w:hint="eastAsia"/>
-        </w:rPr>
-      </w:pPr>
+        <w:t xml:space="preserve">조 </w:t>
+      </w:r>
+      <w:r>
+        <w:rPr>
+          <w:rFonts w:hint="eastAsia"/>
+        </w:rPr>
+        <w:t>W</w:t>
+      </w:r>
+      <w:r>
+        <w:t>here Is Home</w:t>
+      </w:r>
+    </w:p>
+    <w:p>
+      <w:r>
+        <w:rPr>
+          <w:rFonts w:hint="eastAsia"/>
+        </w:rPr>
+        <w:t>민수와 수지의 행복한 부동산 커뮤니티</w:t>
+      </w:r>
+    </w:p>
+    <w:p>
       <w:r>
         <w:rPr>
           <w:rFonts w:hint="eastAsia"/>
@@ -100,6 +112,13 @@
         <w:t>요구사항 정의서 ( Usecase )</w:t>
       </w:r>
     </w:p>
+    <w:p>
+      <w:pPr>
+        <w:rPr>
+          <w:rFonts w:hint="eastAsia"/>
+        </w:rPr>
+      </w:pPr>
+    </w:p>
     <w:tbl>
       <w:tblPr>
         <w:tblStyle w:val="a6"/>
@@ -113,6 +132,108 @@
       </w:tblGrid>
       <w:tr>
         <w:trPr>
+          <w:trHeight w:val="549"/>
+        </w:trPr>
+        <w:tc>
+          <w:tcPr>
+            <w:tcW w:w="966" w:type="dxa"/>
+            <w:shd w:val="clear" w:color="auto" w:fill="F2F2F2" w:themeFill="background1" w:themeFillShade="F2"/>
+          </w:tcPr>
+          <w:p>
+            <w:pPr>
+              <w:jc w:val="center"/>
+              <w:rPr>
+                <w:b/>
+              </w:rPr>
+            </w:pPr>
+            <w:r>
+              <w:rPr>
+                <w:rFonts w:hint="eastAsia"/>
+                <w:b/>
+              </w:rPr>
+              <w:t>순번</w:t>
+            </w:r>
+          </w:p>
+        </w:tc>
+        <w:tc>
+          <w:tcPr>
+            <w:tcW w:w="2573" w:type="dxa"/>
+            <w:shd w:val="clear" w:color="auto" w:fill="F2F2F2" w:themeFill="background1" w:themeFillShade="F2"/>
+          </w:tcPr>
+          <w:p>
+            <w:pPr>
+              <w:jc w:val="center"/>
+              <w:rPr>
+                <w:b/>
+              </w:rPr>
+            </w:pPr>
+            <w:r>
+              <w:rPr>
+                <w:rFonts w:hint="eastAsia"/>
+                <w:b/>
+              </w:rPr>
+              <w:t>요구사항명</w:t>
+            </w:r>
+          </w:p>
+        </w:tc>
+        <w:tc>
+          <w:tcPr>
+            <w:tcW w:w="5282" w:type="dxa"/>
+            <w:shd w:val="clear" w:color="auto" w:fill="F2F2F2" w:themeFill="background1" w:themeFillShade="F2"/>
+          </w:tcPr>
+          <w:p>
+            <w:pPr>
+              <w:jc w:val="center"/>
+              <w:rPr>
+                <w:b/>
+              </w:rPr>
+            </w:pPr>
+            <w:r>
+              <w:rPr>
+                <w:rFonts w:hint="eastAsia"/>
+                <w:b/>
+              </w:rPr>
+              <w:t xml:space="preserve">요구사항 </w:t>
+            </w:r>
+            <w:r>
+              <w:rPr>
+                <w:rFonts w:hint="eastAsia"/>
+                <w:b/>
+              </w:rPr>
+              <w:t>상세</w:t>
+            </w:r>
+          </w:p>
+        </w:tc>
+      </w:tr>
+      <w:tr>
+        <w:trPr>
+          <w:trHeight w:val="505"/>
+        </w:trPr>
+        <w:tc>
+          <w:tcPr>
+            <w:tcW w:w="8821" w:type="dxa"/>
+            <w:gridSpan w:val="3"/>
+            <w:shd w:val="clear" w:color="auto" w:fill="F2F2F2" w:themeFill="background1" w:themeFillShade="F2"/>
+          </w:tcPr>
+          <w:p>
+            <w:pPr>
+              <w:jc w:val="center"/>
+              <w:rPr>
+                <w:b/>
+              </w:rPr>
+            </w:pPr>
+            <w:r>
+              <w:rPr>
+                <w:rFonts w:hint="eastAsia"/>
+                <w:b/>
+              </w:rPr>
+              <w:t>기능적 요구사항</w:t>
+            </w:r>
+          </w:p>
+        </w:tc>
+      </w:tr>
+      <w:tr>
+        <w:trPr>
           <w:trHeight w:val="888"/>
         </w:trPr>
         <w:tc>
@@ -122,38 +243,108 @@
           <w:p>
             <w:pPr>
               <w:jc w:val="center"/>
-              <w:rPr>
-                <w:rFonts w:hint="eastAsia"/>
-                <w:b/>
-              </w:rPr>
             </w:pPr>
             <w:r>
               <w:rPr>
                 <w:rFonts w:hint="eastAsia"/>
-                <w:b/>
-              </w:rPr>
-              <w:t>순번</w:t>
+              </w:rPr>
+              <w:t>1</w:t>
             </w:r>
           </w:p>
         </w:tc>
         <w:tc>
           <w:tcPr>
             <w:tcW w:w="2573" w:type="dxa"/>
+          </w:tcPr>
+          <w:p>
+            <w:r>
+              <w:rPr>
+                <w:rFonts w:hint="eastAsia"/>
+              </w:rPr>
+              <w:t>주택 실거래가 정보수집</w:t>
+            </w:r>
+          </w:p>
+        </w:tc>
+        <w:tc>
+          <w:tcPr>
+            <w:tcW w:w="5282" w:type="dxa"/>
+          </w:tcPr>
+          <w:p>
+            <w:r>
+              <w:rPr>
+                <w:rFonts w:hint="eastAsia"/>
+              </w:rPr>
+              <w:t xml:space="preserve">국토교통부 </w:t>
+            </w:r>
+            <w:r>
+              <w:t xml:space="preserve">: </w:t>
+            </w:r>
+            <w:r>
+              <w:rPr>
+                <w:rFonts w:hint="eastAsia"/>
+              </w:rPr>
+              <w:t xml:space="preserve">실거래가 정보 </w:t>
+            </w:r>
+            <w:r>
+              <w:t xml:space="preserve">( </w:t>
+            </w:r>
+            <w:r>
+              <w:rPr>
+                <w:rFonts w:hint="eastAsia"/>
+              </w:rPr>
+              <w:t>xlsx )</w:t>
+            </w:r>
+            <w:r>
+              <w:t xml:space="preserve"> </w:t>
+            </w:r>
+            <w:r>
+              <w:rPr>
+                <w:rFonts w:hint="eastAsia"/>
+              </w:rPr>
+              <w:t xml:space="preserve">활용 데이터 가공 후 </w:t>
+            </w:r>
+            <w:r>
+              <w:t xml:space="preserve">DB </w:t>
+            </w:r>
+            <w:r>
+              <w:rPr>
+                <w:rFonts w:hint="eastAsia"/>
+              </w:rPr>
+              <w:t>저장</w:t>
+            </w:r>
+          </w:p>
+        </w:tc>
+      </w:tr>
+      <w:tr>
+        <w:trPr>
+          <w:trHeight w:val="888"/>
+        </w:trPr>
+        <w:tc>
+          <w:tcPr>
+            <w:tcW w:w="966" w:type="dxa"/>
           </w:tcPr>
           <w:p>
             <w:pPr>
               <w:jc w:val="center"/>
-              <w:rPr>
-                <w:rFonts w:hint="eastAsia"/>
-                <w:b/>
-              </w:rPr>
             </w:pPr>
             <w:r>
               <w:rPr>
                 <w:rFonts w:hint="eastAsia"/>
-                <w:b/>
-              </w:rPr>
-              <w:t>요구사항명</w:t>
+              </w:rPr>
+              <w:t>2</w:t>
+            </w:r>
+          </w:p>
+        </w:tc>
+        <w:tc>
+          <w:tcPr>
+            <w:tcW w:w="2573" w:type="dxa"/>
+          </w:tcPr>
+          <w:p>
+            <w:r>
+              <w:rPr>
+                <w:rFonts w:hint="eastAsia"/>
+              </w:rPr>
+              <w:t>주택 실거래가 검색</w:t>
             </w:r>
           </w:p>
         </w:tc>
@@ -162,26 +353,20 @@
             <w:tcW w:w="5282" w:type="dxa"/>
           </w:tcPr>
           <w:p>
-            <w:pPr>
-              <w:jc w:val="center"/>
-              <w:rPr>
-                <w:rFonts w:hint="eastAsia"/>
-                <w:b/>
-              </w:rPr>
-            </w:pPr>
-            <w:r>
-              <w:rPr>
-                <w:rFonts w:hint="eastAsia"/>
-                <w:b/>
-              </w:rPr>
-              <w:t xml:space="preserve">요구사항 </w:t>
-            </w:r>
-            <w:r>
-              <w:rPr>
-                <w:rFonts w:hint="eastAsia"/>
-                <w:b/>
-              </w:rPr>
-              <w:t>상세</w:t>
+            <w:r>
+              <w:rPr>
+                <w:rFonts w:hint="eastAsia"/>
+              </w:rPr>
+              <w:t>주택 실거래가 정보를 원하는 검색 정보에 따라</w:t>
+            </w:r>
+            <w:r>
+              <w:br/>
+            </w:r>
+            <w:r>
+              <w:rPr>
+                <w:rFonts w:hint="eastAsia"/>
+              </w:rPr>
+              <w:t>검색 결과 데이터 제공</w:t>
             </w:r>
           </w:p>
         </w:tc>
@@ -192,47 +377,17 @@
         </w:trPr>
         <w:tc>
           <w:tcPr>
-            <w:tcW w:w="8821" w:type="dxa"/>
-            <w:gridSpan w:val="3"/>
+            <w:tcW w:w="966" w:type="dxa"/>
           </w:tcPr>
           <w:p>
             <w:pPr>
               <w:jc w:val="center"/>
-              <w:rPr>
-                <w:rFonts w:hint="eastAsia"/>
-                <w:b/>
-              </w:rPr>
             </w:pPr>
             <w:r>
               <w:rPr>
                 <w:rFonts w:hint="eastAsia"/>
-                <w:b/>
-              </w:rPr>
-              <w:t>기능적 요구사항</w:t>
-            </w:r>
-          </w:p>
-        </w:tc>
-      </w:tr>
-      <w:tr>
-        <w:trPr>
-          <w:trHeight w:val="888"/>
-        </w:trPr>
-        <w:tc>
-          <w:tcPr>
-            <w:tcW w:w="966" w:type="dxa"/>
-          </w:tcPr>
-          <w:p>
-            <w:pPr>
-              <w:jc w:val="center"/>
-              <w:rPr>
-                <w:rFonts w:hint="eastAsia"/>
-              </w:rPr>
-            </w:pPr>
-            <w:r>
-              <w:rPr>
-                <w:rFonts w:hint="eastAsia"/>
-              </w:rPr>
-              <w:t>1</w:t>
+              </w:rPr>
+              <w:t>3</w:t>
             </w:r>
           </w:p>
         </w:tc>
@@ -241,16 +396,11 @@
             <w:tcW w:w="2573" w:type="dxa"/>
           </w:tcPr>
           <w:p>
-            <w:pPr>
-              <w:rPr>
-                <w:rFonts w:hint="eastAsia"/>
-              </w:rPr>
-            </w:pPr>
-            <w:r>
-              <w:rPr>
-                <w:rFonts w:hint="eastAsia"/>
-              </w:rPr>
-              <w:t>주택 실거래가 정보수집</w:t>
+            <w:r>
+              <w:rPr>
+                <w:rFonts w:hint="eastAsia"/>
+              </w:rPr>
+              <w:t>로그인</w:t>
             </w:r>
           </w:p>
         </w:tc>
@@ -259,34 +409,11 @@
             <w:tcW w:w="5282" w:type="dxa"/>
           </w:tcPr>
           <w:p>
-            <w:pPr>
-              <w:rPr>
-                <w:rFonts w:hint="eastAsia"/>
-              </w:rPr>
-            </w:pPr>
-            <w:r>
-              <w:rPr>
-                <w:rFonts w:hint="eastAsia"/>
-              </w:rPr>
-              <w:t xml:space="preserve">국토교통부 </w:t>
-            </w:r>
-            <w:r>
-              <w:t xml:space="preserve">: </w:t>
-            </w:r>
-            <w:r>
-              <w:rPr>
-                <w:rFonts w:hint="eastAsia"/>
-              </w:rPr>
-              <w:t xml:space="preserve">실거래가 정보 </w:t>
-            </w:r>
-            <w:r>
-              <w:t xml:space="preserve">( </w:t>
-            </w:r>
-            <w:r>
-              <w:rPr>
-                <w:rFonts w:hint="eastAsia"/>
-              </w:rPr>
-              <w:t>xlsx )</w:t>
+            <w:r>
+              <w:rPr>
+                <w:rFonts w:hint="eastAsia"/>
+              </w:rPr>
+              <w:t>DB</w:t>
             </w:r>
             <w:r>
               <w:t xml:space="preserve"> </w:t>
@@ -295,85 +422,7 @@
               <w:rPr>
                 <w:rFonts w:hint="eastAsia"/>
               </w:rPr>
-              <w:t xml:space="preserve">활용 데이터 가공 후 </w:t>
-            </w:r>
-            <w:r>
-              <w:t xml:space="preserve">DB </w:t>
-            </w:r>
-            <w:r>
-              <w:rPr>
-                <w:rFonts w:hint="eastAsia"/>
-              </w:rPr>
-              <w:t>저장</w:t>
-            </w:r>
-          </w:p>
-        </w:tc>
-      </w:tr>
-      <w:tr>
-        <w:trPr>
-          <w:trHeight w:val="888"/>
-        </w:trPr>
-        <w:tc>
-          <w:tcPr>
-            <w:tcW w:w="966" w:type="dxa"/>
-          </w:tcPr>
-          <w:p>
-            <w:pPr>
-              <w:jc w:val="center"/>
-              <w:rPr>
-                <w:rFonts w:hint="eastAsia"/>
-              </w:rPr>
-            </w:pPr>
-            <w:r>
-              <w:rPr>
-                <w:rFonts w:hint="eastAsia"/>
-              </w:rPr>
-              <w:t>2</w:t>
-            </w:r>
-          </w:p>
-        </w:tc>
-        <w:tc>
-          <w:tcPr>
-            <w:tcW w:w="2573" w:type="dxa"/>
-          </w:tcPr>
-          <w:p>
-            <w:pPr>
-              <w:rPr>
-                <w:rFonts w:hint="eastAsia"/>
-              </w:rPr>
-            </w:pPr>
-            <w:r>
-              <w:rPr>
-                <w:rFonts w:hint="eastAsia"/>
-              </w:rPr>
-              <w:t>주택 실거래가 검색</w:t>
-            </w:r>
-          </w:p>
-        </w:tc>
-        <w:tc>
-          <w:tcPr>
-            <w:tcW w:w="5282" w:type="dxa"/>
-          </w:tcPr>
-          <w:p>
-            <w:pPr>
-              <w:rPr>
-                <w:rFonts w:hint="eastAsia"/>
-              </w:rPr>
-            </w:pPr>
-            <w:r>
-              <w:rPr>
-                <w:rFonts w:hint="eastAsia"/>
-              </w:rPr>
-              <w:t>주택 실거래가 정보를 원하는 검색 정보에 따라</w:t>
-            </w:r>
-            <w:r>
-              <w:br/>
-            </w:r>
-            <w:r>
-              <w:rPr>
-                <w:rFonts w:hint="eastAsia"/>
-              </w:rPr>
-              <w:t>검색 결과 데이터 제공</w:t>
+              <w:t>유저 정보가 있는지 확인 후 로그인</w:t>
             </w:r>
           </w:p>
         </w:tc>
@@ -397,7 +446,7 @@
               <w:rPr>
                 <w:rFonts w:hint="eastAsia"/>
               </w:rPr>
-              <w:t>3</w:t>
+              <w:t>4</w:t>
             </w:r>
           </w:p>
         </w:tc>
@@ -412,10 +461,7 @@
               </w:rPr>
             </w:pPr>
             <w:r>
-              <w:rPr>
-                <w:rFonts w:hint="eastAsia"/>
-              </w:rPr>
-              <w:t>로그인</w:t>
+              <w:t>OAuth 로그인</w:t>
             </w:r>
           </w:p>
         </w:tc>
@@ -430,19 +476,7 @@
               </w:rPr>
             </w:pPr>
             <w:r>
-              <w:rPr>
-                <w:rFonts w:hint="eastAsia"/>
-              </w:rPr>
-              <w:t>DB</w:t>
-            </w:r>
-            <w:r>
-              <w:t xml:space="preserve"> </w:t>
-            </w:r>
-            <w:r>
-              <w:rPr>
-                <w:rFonts w:hint="eastAsia"/>
-              </w:rPr>
-              <w:t>유저 정보가 있는지 확인 후 로그인</w:t>
+              <w:t>카카오, 구글 간편 로그인</w:t>
             </w:r>
           </w:p>
         </w:tc>
@@ -458,15 +492,9 @@
           <w:p>
             <w:pPr>
               <w:jc w:val="center"/>
-              <w:rPr>
-                <w:rFonts w:hint="eastAsia"/>
-              </w:rPr>
             </w:pPr>
             <w:r>
-              <w:rPr>
-                <w:rFonts w:hint="eastAsia"/>
-              </w:rPr>
-              <w:t>4</w:t>
+              <w:t>5</w:t>
             </w:r>
           </w:p>
         </w:tc>
@@ -475,11 +503,6 @@
             <w:tcW w:w="2573" w:type="dxa"/>
           </w:tcPr>
           <w:p>
-            <w:pPr>
-              <w:rPr>
-                <w:rFonts w:hint="eastAsia"/>
-              </w:rPr>
-            </w:pPr>
             <w:r>
               <w:rPr>
                 <w:rFonts w:hint="eastAsia"/>
@@ -493,11 +516,6 @@
             <w:tcW w:w="5282" w:type="dxa"/>
           </w:tcPr>
           <w:p>
-            <w:pPr>
-              <w:rPr>
-                <w:rFonts w:hint="eastAsia"/>
-              </w:rPr>
-            </w:pPr>
             <w:r>
               <w:rPr>
                 <w:rFonts w:hint="eastAsia"/>
@@ -511,15 +529,7 @@
               <w:rPr>
                 <w:rFonts w:hint="eastAsia"/>
               </w:rPr>
-              <w:t xml:space="preserve">수정, </w:t>
-            </w:r>
-            <w:bookmarkStart w:id="0" w:name="_GoBack"/>
-            <w:bookmarkEnd w:id="0"/>
-            <w:r>
-              <w:rPr>
-                <w:rFonts w:hint="eastAsia"/>
-              </w:rPr>
-              <w:t>탈퇴</w:t>
+              <w:t>수정, 탈퇴</w:t>
             </w:r>
           </w:p>
         </w:tc>
@@ -535,15 +545,9 @@
           <w:p>
             <w:pPr>
               <w:jc w:val="center"/>
-              <w:rPr>
-                <w:rFonts w:hint="eastAsia"/>
-              </w:rPr>
             </w:pPr>
             <w:r>
-              <w:rPr>
-                <w:rFonts w:hint="eastAsia"/>
-              </w:rPr>
-              <w:t>5</w:t>
+              <w:t>6</w:t>
             </w:r>
           </w:p>
         </w:tc>
@@ -552,7 +556,66 @@
             <w:tcW w:w="2573" w:type="dxa"/>
           </w:tcPr>
           <w:p>
+            <w:r>
+              <w:rPr>
+                <w:rFonts w:hint="eastAsia"/>
+              </w:rPr>
+              <w:t>게시판 기능</w:t>
+            </w:r>
+          </w:p>
+        </w:tc>
+        <w:tc>
+          <w:tcPr>
+            <w:tcW w:w="5282" w:type="dxa"/>
+          </w:tcPr>
+          <w:p>
+            <w:r>
+              <w:rPr>
+                <w:rFonts w:hint="eastAsia"/>
+              </w:rPr>
+              <w:t>게시판 글목록,</w:t>
+            </w:r>
+            <w:r>
+              <w:t xml:space="preserve"> </w:t>
+            </w:r>
+            <w:r>
+              <w:rPr>
+                <w:rFonts w:hint="eastAsia"/>
+              </w:rPr>
+              <w:t>글작성,</w:t>
+            </w:r>
+            <w:r>
+              <w:t xml:space="preserve"> </w:t>
+            </w:r>
+            <w:r>
+              <w:rPr>
+                <w:rFonts w:hint="eastAsia"/>
+              </w:rPr>
+              <w:t>글수정,</w:t>
+            </w:r>
+            <w:r>
+              <w:t xml:space="preserve"> </w:t>
+            </w:r>
+            <w:r>
+              <w:rPr>
+                <w:rFonts w:hint="eastAsia"/>
+              </w:rPr>
+              <w:t>글삭제, 상세기능 제공</w:t>
+            </w:r>
+          </w:p>
+        </w:tc>
+      </w:tr>
+      <w:tr>
+        <w:trPr>
+          <w:trHeight w:val="849"/>
+        </w:trPr>
+        <w:tc>
+          <w:tcPr>
+            <w:tcW w:w="966" w:type="dxa"/>
+          </w:tcPr>
+          <w:p>
             <w:pPr>
+              <w:jc w:val="center"/>
               <w:rPr>
                 <w:rFonts w:hint="eastAsia"/>
               </w:rPr>
@@ -561,7 +624,26 @@
               <w:rPr>
                 <w:rFonts w:hint="eastAsia"/>
               </w:rPr>
-              <w:t>게시판 기능</w:t>
+              <w:lastRenderedPageBreak/>
+              <w:t>6</w:t>
+            </w:r>
+          </w:p>
+        </w:tc>
+        <w:tc>
+          <w:tcPr>
+            <w:tcW w:w="2573" w:type="dxa"/>
+          </w:tcPr>
+          <w:p>
+            <w:pPr>
+              <w:rPr>
+                <w:rFonts w:hint="eastAsia"/>
+              </w:rPr>
+            </w:pPr>
+            <w:r>
+              <w:rPr>
+                <w:rFonts w:hint="eastAsia"/>
+              </w:rPr>
+              <w:t>ChatBot</w:t>
             </w:r>
           </w:p>
         </w:tc>
@@ -579,46 +661,13 @@
               <w:rPr>
                 <w:rFonts w:hint="eastAsia"/>
               </w:rPr>
-              <w:t>게시판 글목록,</w:t>
-            </w:r>
-            <w:r>
-              <w:t xml:space="preserve"> </w:t>
-            </w:r>
-            <w:r>
-              <w:rPr>
-                <w:rFonts w:hint="eastAsia"/>
-              </w:rPr>
-              <w:t>글작성,</w:t>
-            </w:r>
-            <w:r>
-              <w:t xml:space="preserve"> </w:t>
-            </w:r>
-            <w:r>
-              <w:rPr>
-                <w:rFonts w:hint="eastAsia"/>
-              </w:rPr>
-              <w:t>글수정,</w:t>
-            </w:r>
-            <w:r>
-              <w:t xml:space="preserve"> </w:t>
-            </w:r>
-            <w:r>
-              <w:rPr>
-                <w:rFonts w:hint="eastAsia"/>
-              </w:rPr>
-              <w:t>글삭제, 상세기능 제공</w:t>
+              <w:t>부동산 매물관련 질의응답 기능 제공</w:t>
             </w:r>
           </w:p>
         </w:tc>
       </w:tr>
     </w:tbl>
-    <w:p>
-      <w:pPr>
-        <w:rPr>
-          <w:rFonts w:hint="eastAsia"/>
-        </w:rPr>
-      </w:pPr>
-    </w:p>
+    <w:p/>
     <w:p>
       <w:pPr>
         <w:pStyle w:val="a3"/>
@@ -646,6 +695,66 @@
     </w:p>
     <w:p>
       <w:pPr>
+        <w:rPr>
+          <w:rFonts w:hint="eastAsia"/>
+        </w:rPr>
+      </w:pPr>
+      <w:r>
+        <w:rPr>
+          <w:noProof/>
+        </w:rPr>
+        <w:drawing>
+          <wp:inline distT="0" distB="0" distL="0" distR="0">
+            <wp:extent cx="5731510" cy="5783955"/>
+            <wp:effectExtent l="0" t="0" r="2540" b="7620"/>
+            <wp:docPr id="2" name="그림 2" descr="C:\Users\multicampus\Desktop\HappyHouse\pair07_jominsu_kangsooji\vuejs-tailwindcss-portfolio\src\assets\images\erd.png"/>
+            <wp:cNvGraphicFramePr>
+              <a:graphicFrameLocks xmlns:a="http://schemas.openxmlformats.org/drawingml/2006/main" noChangeAspect="1"/>
+            </wp:cNvGraphicFramePr>
+            <a:graphic xmlns:a="http://schemas.openxmlformats.org/drawingml/2006/main">
+              <a:graphicData uri="http://schemas.openxmlformats.org/drawingml/2006/picture">
+                <pic:pic xmlns:pic="http://schemas.openxmlformats.org/drawingml/2006/picture">
+                  <pic:nvPicPr>
+                    <pic:cNvPr id="0" name="Picture 1" descr="C:\Users\multicampus\Desktop\HappyHouse\pair07_jominsu_kangsooji\vuejs-tailwindcss-portfolio\src\assets\images\erd.png"/>
+                    <pic:cNvPicPr>
+                      <a:picLocks noChangeAspect="1" noChangeArrowheads="1"/>
+                    </pic:cNvPicPr>
+                  </pic:nvPicPr>
+                  <pic:blipFill>
+                    <a:blip r:embed="rId8">
+                      <a:extLst>
+                        <a:ext uri="{28A0092B-C50C-407E-A947-70E740481C1C}">
+                          <a14:useLocalDpi xmlns:a14="http://schemas.microsoft.com/office/drawing/2010/main" val="0"/>
+                        </a:ext>
+                      </a:extLst>
+                    </a:blip>
+                    <a:srcRect/>
+                    <a:stretch>
+                      <a:fillRect/>
+                    </a:stretch>
+                  </pic:blipFill>
+                  <pic:spPr bwMode="auto">
+                    <a:xfrm>
+                      <a:off x="0" y="0"/>
+                      <a:ext cx="5731510" cy="5783955"/>
+                    </a:xfrm>
+                    <a:prstGeom prst="rect">
+                      <a:avLst/>
+                    </a:prstGeom>
+                    <a:noFill/>
+                    <a:ln>
+                      <a:noFill/>
+                    </a:ln>
+                  </pic:spPr>
+                </pic:pic>
+              </a:graphicData>
+            </a:graphic>
+          </wp:inline>
+        </w:drawing>
+      </w:r>
+    </w:p>
+    <w:p>
+      <w:pPr>
         <w:pStyle w:val="a3"/>
         <w:numPr>
           <w:ilvl w:val="0"/>
@@ -657,7 +766,44 @@
         <w:rPr>
           <w:rFonts w:hint="eastAsia"/>
         </w:rPr>
-        <w:t>클래스 다이어그램</w:t>
+        <w:t>유스케이스</w:t>
+      </w:r>
+    </w:p>
+    <w:p>
+      <w:pPr>
+        <w:rPr>
+          <w:rFonts w:hint="eastAsia"/>
+        </w:rPr>
+      </w:pPr>
+      <w:r>
+        <w:rPr>
+          <w:rFonts w:hint="eastAsia"/>
+        </w:rPr>
+        <w:lastRenderedPageBreak/>
+        <w:pict>
+          <v:shapetype id="_x0000_t75" coordsize="21600,21600" o:spt="75" o:preferrelative="t" path="m@4@5l@4@11@9@11@9@5xe" filled="f" stroked="f">
+            <v:stroke joinstyle="miter"/>
+            <v:formulas>
+              <v:f eqn="if lineDrawn pixelLineWidth 0"/>
+              <v:f eqn="sum @0 1 0"/>
+              <v:f eqn="sum 0 0 @1"/>
+              <v:f eqn="prod @2 1 2"/>
+              <v:f eqn="prod @3 21600 pixelWidth"/>
+              <v:f eqn="prod @3 21600 pixelHeight"/>
+              <v:f eqn="sum @0 0 1"/>
+              <v:f eqn="prod @6 1 2"/>
+              <v:f eqn="prod @7 21600 pixelWidth"/>
+              <v:f eqn="sum @8 21600 0"/>
+              <v:f eqn="prod @7 21600 pixelHeight"/>
+              <v:f eqn="sum @10 21600 0"/>
+            </v:formulas>
+            <v:path o:extrusionok="f" gradientshapeok="t" o:connecttype="rect"/>
+            <o:lock v:ext="edit" aspectratio="t"/>
+          </v:shapetype>
+          <v:shape id="_x0000_i1026" type="#_x0000_t75" style="width:382.5pt;height:296.25pt">
+            <v:imagedata r:id="rId9" o:title="다이어그램1"/>
+          </v:shape>
+        </w:pict>
       </w:r>
     </w:p>
     <w:p>
@@ -674,6 +820,313 @@
           <w:rFonts w:hint="eastAsia"/>
         </w:rPr>
         <w:t>화면 설계서</w:t>
+      </w:r>
+    </w:p>
+    <w:p>
+      <w:pPr>
+        <w:ind w:left="400"/>
+      </w:pPr>
+      <w:r>
+        <w:rPr>
+          <w:rFonts w:hint="eastAsia"/>
+        </w:rPr>
+        <w:t>Login &amp; Logout</w:t>
+      </w:r>
+    </w:p>
+    <w:p>
+      <w:pPr>
+        <w:ind w:left="400"/>
+      </w:pPr>
+    </w:p>
+    <w:p>
+      <w:pPr>
+        <w:ind w:left="400"/>
+      </w:pPr>
+      <w:r>
+        <w:rPr>
+          <w:rFonts w:hint="eastAsia"/>
+        </w:rPr>
+        <w:t>Apt Search</w:t>
+      </w:r>
+    </w:p>
+    <w:p>
+      <w:pPr>
+        <w:ind w:left="400"/>
+        <w:rPr>
+          <w:rFonts w:hint="eastAsia"/>
+        </w:rPr>
+      </w:pPr>
+    </w:p>
+    <w:p>
+      <w:pPr>
+        <w:ind w:left="400"/>
+      </w:pPr>
+      <w:r>
+        <w:rPr>
+          <w:rFonts w:hint="eastAsia"/>
+        </w:rPr>
+        <w:t>Board</w:t>
+      </w:r>
+    </w:p>
+    <w:p>
+      <w:pPr>
+        <w:ind w:left="400"/>
+      </w:pPr>
+      <w:r>
+        <w:rPr>
+          <w:rFonts w:hint="eastAsia"/>
+        </w:rPr>
+        <w:t>게시판 화면</w:t>
+      </w:r>
+    </w:p>
+    <w:p>
+      <w:pPr>
+        <w:ind w:left="400"/>
+      </w:pPr>
+      <w:r>
+        <w:lastRenderedPageBreak/>
+        <w:pict>
+          <v:shape id="_x0000_i1028" type="#_x0000_t75" style="width:450.75pt;height:246pt">
+            <v:imagedata r:id="rId10" o:title="board"/>
+          </v:shape>
+        </w:pict>
+      </w:r>
+    </w:p>
+    <w:p>
+      <w:pPr>
+        <w:ind w:left="400"/>
+      </w:pPr>
+      <w:r>
+        <w:rPr>
+          <w:rFonts w:hint="eastAsia"/>
+        </w:rPr>
+        <w:t>글 등록화면</w:t>
+      </w:r>
+    </w:p>
+    <w:p>
+      <w:pPr>
+        <w:ind w:left="400"/>
+        <w:rPr>
+          <w:rFonts w:hint="eastAsia"/>
+        </w:rPr>
+      </w:pPr>
+      <w:r>
+        <w:rPr>
+          <w:noProof/>
+        </w:rPr>
+        <w:drawing>
+          <wp:inline distT="0" distB="0" distL="0" distR="0">
+            <wp:extent cx="5724525" cy="3124200"/>
+            <wp:effectExtent l="0" t="0" r="9525" b="0"/>
+            <wp:docPr id="3" name="그림 3" descr="C:\Users\multicampus\AppData\Local\Microsoft\Windows\INetCache\Content.Word\boardWrite.png"/>
+            <wp:cNvGraphicFramePr>
+              <a:graphicFrameLocks xmlns:a="http://schemas.openxmlformats.org/drawingml/2006/main" noChangeAspect="1"/>
+            </wp:cNvGraphicFramePr>
+            <a:graphic xmlns:a="http://schemas.openxmlformats.org/drawingml/2006/main">
+              <a:graphicData uri="http://schemas.openxmlformats.org/drawingml/2006/picture">
+                <pic:pic xmlns:pic="http://schemas.openxmlformats.org/drawingml/2006/picture">
+                  <pic:nvPicPr>
+                    <pic:cNvPr id="0" name="Picture 7" descr="C:\Users\multicampus\AppData\Local\Microsoft\Windows\INetCache\Content.Word\boardWrite.png"/>
+                    <pic:cNvPicPr>
+                      <a:picLocks noChangeAspect="1" noChangeArrowheads="1"/>
+                    </pic:cNvPicPr>
+                  </pic:nvPicPr>
+                  <pic:blipFill>
+                    <a:blip r:embed="rId11" cstate="print">
+                      <a:extLst>
+                        <a:ext uri="{28A0092B-C50C-407E-A947-70E740481C1C}">
+                          <a14:useLocalDpi xmlns:a14="http://schemas.microsoft.com/office/drawing/2010/main" val="0"/>
+                        </a:ext>
+                      </a:extLst>
+                    </a:blip>
+                    <a:srcRect/>
+                    <a:stretch>
+                      <a:fillRect/>
+                    </a:stretch>
+                  </pic:blipFill>
+                  <pic:spPr bwMode="auto">
+                    <a:xfrm>
+                      <a:off x="0" y="0"/>
+                      <a:ext cx="5724525" cy="3124200"/>
+                    </a:xfrm>
+                    <a:prstGeom prst="rect">
+                      <a:avLst/>
+                    </a:prstGeom>
+                    <a:noFill/>
+                    <a:ln>
+                      <a:noFill/>
+                    </a:ln>
+                  </pic:spPr>
+                </pic:pic>
+              </a:graphicData>
+            </a:graphic>
+          </wp:inline>
+        </w:drawing>
+      </w:r>
+    </w:p>
+    <w:p>
+      <w:pPr>
+        <w:ind w:left="400"/>
+      </w:pPr>
+      <w:r>
+        <w:rPr>
+          <w:rFonts w:hint="eastAsia"/>
+        </w:rPr>
+        <w:t>글 상세보기 화면</w:t>
+      </w:r>
+    </w:p>
+    <w:p>
+      <w:pPr>
+        <w:ind w:left="400"/>
+      </w:pPr>
+    </w:p>
+    <w:p>
+      <w:pPr>
+        <w:ind w:left="400"/>
+        <w:rPr>
+          <w:rFonts w:hint="eastAsia"/>
+        </w:rPr>
+      </w:pPr>
+      <w:r>
+        <w:lastRenderedPageBreak/>
+        <w:pict>
+          <v:shape id="_x0000_i1042" type="#_x0000_t75" style="width:450.75pt;height:246pt">
+            <v:imagedata r:id="rId12" o:title="boardDetail"/>
+          </v:shape>
+        </w:pict>
+      </w:r>
+      <w:bookmarkStart w:id="0" w:name="_GoBack"/>
+      <w:bookmarkEnd w:id="0"/>
+    </w:p>
+    <w:p>
+      <w:pPr>
+        <w:ind w:left="400"/>
+        <w:rPr>
+          <w:rFonts w:hint="eastAsia"/>
+        </w:rPr>
+      </w:pPr>
+    </w:p>
+    <w:p>
+      <w:pPr>
+        <w:ind w:left="400"/>
+      </w:pPr>
+      <w:r>
+        <w:rPr>
+          <w:rFonts w:hint="eastAsia"/>
+        </w:rPr>
+        <w:t>글 수정화면</w:t>
+      </w:r>
+    </w:p>
+    <w:p>
+      <w:pPr>
+        <w:ind w:left="400"/>
+      </w:pPr>
+      <w:r>
+        <w:rPr>
+          <w:rFonts w:hint="eastAsia"/>
+          <w:noProof/>
+        </w:rPr>
+        <w:drawing>
+          <wp:inline distT="0" distB="0" distL="0" distR="0">
+            <wp:extent cx="5724525" cy="3124200"/>
+            <wp:effectExtent l="0" t="0" r="9525" b="0"/>
+            <wp:docPr id="5" name="그림 5" descr="C:\Users\multicampus\AppData\Local\Microsoft\Windows\INetCache\Content.Word\boardModify.png"/>
+            <wp:cNvGraphicFramePr>
+              <a:graphicFrameLocks xmlns:a="http://schemas.openxmlformats.org/drawingml/2006/main" noChangeAspect="1"/>
+            </wp:cNvGraphicFramePr>
+            <a:graphic xmlns:a="http://schemas.openxmlformats.org/drawingml/2006/main">
+              <a:graphicData uri="http://schemas.openxmlformats.org/drawingml/2006/picture">
+                <pic:pic xmlns:pic="http://schemas.openxmlformats.org/drawingml/2006/picture">
+                  <pic:nvPicPr>
+                    <pic:cNvPr id="0" name="Picture 20" descr="C:\Users\multicampus\AppData\Local\Microsoft\Windows\INetCache\Content.Word\boardModify.png"/>
+                    <pic:cNvPicPr>
+                      <a:picLocks noChangeAspect="1" noChangeArrowheads="1"/>
+                    </pic:cNvPicPr>
+                  </pic:nvPicPr>
+                  <pic:blipFill>
+                    <a:blip r:embed="rId13" cstate="print">
+                      <a:extLst>
+                        <a:ext uri="{28A0092B-C50C-407E-A947-70E740481C1C}">
+                          <a14:useLocalDpi xmlns:a14="http://schemas.microsoft.com/office/drawing/2010/main" val="0"/>
+                        </a:ext>
+                      </a:extLst>
+                    </a:blip>
+                    <a:srcRect/>
+                    <a:stretch>
+                      <a:fillRect/>
+                    </a:stretch>
+                  </pic:blipFill>
+                  <pic:spPr bwMode="auto">
+                    <a:xfrm>
+                      <a:off x="0" y="0"/>
+                      <a:ext cx="5724525" cy="3124200"/>
+                    </a:xfrm>
+                    <a:prstGeom prst="rect">
+                      <a:avLst/>
+                    </a:prstGeom>
+                    <a:noFill/>
+                    <a:ln>
+                      <a:noFill/>
+                    </a:ln>
+                  </pic:spPr>
+                </pic:pic>
+              </a:graphicData>
+            </a:graphic>
+          </wp:inline>
+        </w:drawing>
+      </w:r>
+    </w:p>
+    <w:p>
+      <w:pPr>
+        <w:ind w:left="400"/>
+      </w:pPr>
+      <w:r>
+        <w:rPr>
+          <w:rFonts w:hint="eastAsia"/>
+        </w:rPr>
+        <w:t>글 삭제화면</w:t>
+      </w:r>
+    </w:p>
+    <w:p>
+      <w:pPr>
+        <w:ind w:left="400"/>
+      </w:pPr>
+    </w:p>
+    <w:p>
+      <w:pPr>
+        <w:ind w:left="400"/>
+      </w:pPr>
+      <w:r>
+        <w:rPr>
+          <w:rFonts w:hint="eastAsia"/>
+        </w:rPr>
+        <w:t>글 삭제 후 화면</w:t>
+      </w:r>
+    </w:p>
+    <w:p>
+      <w:pPr>
+        <w:ind w:left="400"/>
+        <w:rPr>
+          <w:rFonts w:hint="eastAsia"/>
+        </w:rPr>
+      </w:pPr>
+    </w:p>
+    <w:p>
+      <w:pPr>
+        <w:ind w:left="400"/>
+        <w:rPr>
+          <w:rFonts w:hint="eastAsia"/>
+        </w:rPr>
+      </w:pPr>
+      <w:r>
+        <w:rPr>
+          <w:rFonts w:hint="eastAsia"/>
+        </w:rPr>
+        <w:lastRenderedPageBreak/>
+        <w:t>Chat</w:t>
+      </w:r>
+      <w:r>
+        <w:t>Bot</w:t>
       </w:r>
     </w:p>
     <w:sectPr>

</xml_diff>